<commit_message>
Alteração em caso de uso
</commit_message>
<xml_diff>
--- a/Diagramacao/Documentacao CasoDeUso/Diagramacao2_NOVA.docx
+++ b/Diagramacao/Documentacao CasoDeUso/Diagramacao2_NOVA.docx
@@ -23,274 +23,222 @@
     <w:p>
       <w:pPr>
         <w:rPr>
-          <w:sz w:val="28"/>
-          <w:szCs w:val="28"/>
-        </w:rPr>
-      </w:pPr>
-      <w:r>
-        <w:rPr>
+          <w:rFonts w:ascii="Arial" w:hAnsi="Arial" w:cs="Arial"/>
+          <w:sz w:val="24"/>
+          <w:szCs w:val="24"/>
+        </w:rPr>
+      </w:pPr>
+      <w:r>
+        <w:rPr>
+          <w:rFonts w:ascii="Arial" w:hAnsi="Arial" w:cs="Arial"/>
           <w:b/>
-          <w:sz w:val="28"/>
-          <w:szCs w:val="28"/>
+          <w:sz w:val="24"/>
+          <w:szCs w:val="24"/>
           <w:u w:val="single"/>
         </w:rPr>
         <w:t>Projeto:</w:t>
       </w:r>
       <w:r>
         <w:rPr>
-          <w:sz w:val="28"/>
-          <w:szCs w:val="28"/>
+          <w:rFonts w:ascii="Arial" w:hAnsi="Arial" w:cs="Arial"/>
+          <w:sz w:val="24"/>
+          <w:szCs w:val="24"/>
+        </w:rPr>
+        <w:t xml:space="preserve"> Controle de Atendimento Clínico</w:t>
+      </w:r>
+    </w:p>
+    <w:p>
+      <w:pPr>
+        <w:rPr>
+          <w:rFonts w:ascii="Arial" w:hAnsi="Arial" w:cs="Arial"/>
+          <w:sz w:val="24"/>
+          <w:szCs w:val="24"/>
+        </w:rPr>
+      </w:pPr>
+      <w:r>
+        <w:rPr>
+          <w:rFonts w:ascii="Arial" w:hAnsi="Arial" w:cs="Arial"/>
+          <w:b/>
+          <w:sz w:val="24"/>
+          <w:szCs w:val="24"/>
+          <w:u w:val="single"/>
+        </w:rPr>
+        <w:t>Nome:</w:t>
+      </w:r>
+      <w:r>
+        <w:rPr>
+          <w:rFonts w:ascii="Arial" w:hAnsi="Arial" w:cs="Arial"/>
+          <w:sz w:val="24"/>
+          <w:szCs w:val="24"/>
+        </w:rPr>
+        <w:t xml:space="preserve"> Gerar agenda de atendimento aos pacientes internados</w:t>
+      </w:r>
+    </w:p>
+    <w:p>
+      <w:pPr>
+        <w:rPr>
+          <w:rFonts w:ascii="Arial" w:hAnsi="Arial" w:cs="Arial"/>
+          <w:sz w:val="24"/>
+          <w:szCs w:val="24"/>
+        </w:rPr>
+      </w:pPr>
+      <w:r>
+        <w:rPr>
+          <w:rFonts w:ascii="Arial" w:hAnsi="Arial" w:cs="Arial"/>
+          <w:b/>
+          <w:sz w:val="24"/>
+          <w:szCs w:val="24"/>
+          <w:u w:val="single"/>
+        </w:rPr>
+        <w:t>Descrição:</w:t>
+      </w:r>
+      <w:r>
+        <w:rPr>
+          <w:rFonts w:ascii="Arial" w:hAnsi="Arial" w:cs="Arial"/>
+          <w:sz w:val="24"/>
+          <w:szCs w:val="24"/>
+        </w:rPr>
+        <w:t xml:space="preserve"> Este caso de uso permite ao especialista clínico </w:t>
+      </w:r>
+      <w:r>
+        <w:rPr>
+          <w:rFonts w:ascii="Arial" w:hAnsi="Arial" w:cs="Arial"/>
+          <w:sz w:val="24"/>
+          <w:szCs w:val="24"/>
+        </w:rPr>
+        <w:t>criar uma agenda</w:t>
+      </w:r>
+      <w:r>
+        <w:rPr>
+          <w:rFonts w:ascii="Arial" w:hAnsi="Arial" w:cs="Arial"/>
+          <w:sz w:val="24"/>
+          <w:szCs w:val="24"/>
         </w:rPr>
         <w:t xml:space="preserve"> </w:t>
       </w:r>
       <w:r>
         <w:rPr>
-          <w:sz w:val="28"/>
-          <w:szCs w:val="28"/>
-        </w:rPr>
-        <w:t>Controle de Atendimento Clínico</w:t>
-      </w:r>
-    </w:p>
-    <w:p>
-      <w:pPr>
-        <w:rPr>
-          <w:sz w:val="28"/>
-          <w:szCs w:val="28"/>
-        </w:rPr>
-      </w:pPr>
-      <w:r>
-        <w:rPr>
+          <w:rFonts w:ascii="Arial" w:hAnsi="Arial" w:cs="Arial"/>
+          <w:sz w:val="24"/>
+          <w:szCs w:val="24"/>
+        </w:rPr>
+        <w:t>de atendimento aos</w:t>
+      </w:r>
+      <w:r>
+        <w:rPr>
+          <w:rFonts w:ascii="Arial" w:hAnsi="Arial" w:cs="Arial"/>
+          <w:sz w:val="24"/>
+          <w:szCs w:val="24"/>
+        </w:rPr>
+        <w:t xml:space="preserve"> pacientes internados.</w:t>
+      </w:r>
+    </w:p>
+    <w:p>
+      <w:pPr>
+        <w:rPr>
+          <w:rFonts w:ascii="Arial" w:hAnsi="Arial" w:cs="Arial"/>
+          <w:sz w:val="24"/>
+          <w:szCs w:val="24"/>
+        </w:rPr>
+      </w:pPr>
+      <w:r>
+        <w:rPr>
+          <w:rFonts w:ascii="Arial" w:hAnsi="Arial" w:cs="Arial"/>
           <w:b/>
-          <w:sz w:val="28"/>
-          <w:szCs w:val="28"/>
+          <w:sz w:val="24"/>
+          <w:szCs w:val="24"/>
           <w:u w:val="single"/>
         </w:rPr>
-        <w:t>Nome:</w:t>
-      </w:r>
-      <w:r>
-        <w:rPr>
-          <w:sz w:val="28"/>
-          <w:szCs w:val="28"/>
+        <w:t>Ator Principal:</w:t>
+      </w:r>
+      <w:r>
+        <w:rPr>
+          <w:rFonts w:ascii="Arial" w:hAnsi="Arial" w:cs="Arial"/>
+          <w:sz w:val="24"/>
+          <w:szCs w:val="24"/>
+        </w:rPr>
+        <w:t xml:space="preserve"> Especialista Clínico</w:t>
+      </w:r>
+    </w:p>
+    <w:p>
+      <w:pPr>
+        <w:rPr>
+          <w:rFonts w:ascii="Arial" w:hAnsi="Arial" w:cs="Arial"/>
+          <w:sz w:val="24"/>
+          <w:szCs w:val="24"/>
+        </w:rPr>
+      </w:pPr>
+      <w:r>
+        <w:rPr>
+          <w:rFonts w:ascii="Arial" w:hAnsi="Arial" w:cs="Arial"/>
+          <w:b/>
+          <w:sz w:val="24"/>
+          <w:szCs w:val="24"/>
+          <w:u w:val="single"/>
+        </w:rPr>
+        <w:t>Ator Secundário:</w:t>
+      </w:r>
+      <w:r>
+        <w:rPr>
+          <w:rFonts w:ascii="Arial" w:hAnsi="Arial" w:cs="Arial"/>
+          <w:b/>
+          <w:sz w:val="24"/>
+          <w:szCs w:val="24"/>
         </w:rPr>
         <w:t xml:space="preserve"> </w:t>
       </w:r>
       <w:r>
         <w:rPr>
-          <w:sz w:val="28"/>
-          <w:szCs w:val="28"/>
-        </w:rPr>
-        <w:t>Gerar agend</w:t>
-      </w:r>
-      <w:r>
-        <w:rPr>
-          <w:sz w:val="28"/>
-          <w:szCs w:val="28"/>
-        </w:rPr>
-        <w:t xml:space="preserve">a de atendimento aos pacientes </w:t>
-      </w:r>
-      <w:r>
-        <w:rPr>
-          <w:sz w:val="28"/>
-          <w:szCs w:val="28"/>
-        </w:rPr>
-        <w:t>internados</w:t>
-      </w:r>
-    </w:p>
-    <w:p>
-      <w:pPr>
-        <w:rPr>
-          <w:sz w:val="28"/>
-          <w:szCs w:val="28"/>
-        </w:rPr>
-      </w:pPr>
-      <w:r>
-        <w:rPr>
+          <w:rFonts w:ascii="Arial" w:hAnsi="Arial" w:cs="Arial"/>
+          <w:sz w:val="24"/>
+          <w:szCs w:val="24"/>
+        </w:rPr>
+        <w:t>Técnico Clínico</w:t>
+      </w:r>
+    </w:p>
+    <w:p>
+      <w:pPr>
+        <w:rPr>
+          <w:rFonts w:ascii="Arial" w:hAnsi="Arial" w:cs="Arial"/>
+          <w:sz w:val="24"/>
+          <w:szCs w:val="24"/>
+        </w:rPr>
+      </w:pPr>
+      <w:r>
+        <w:rPr>
+          <w:rFonts w:ascii="Arial" w:hAnsi="Arial" w:cs="Arial"/>
           <w:b/>
-          <w:sz w:val="28"/>
-          <w:szCs w:val="28"/>
+          <w:sz w:val="24"/>
+          <w:szCs w:val="24"/>
           <w:u w:val="single"/>
         </w:rPr>
-        <w:t>Descrição:</w:t>
-      </w:r>
-      <w:r>
-        <w:rPr>
-          <w:sz w:val="28"/>
-          <w:szCs w:val="28"/>
-        </w:rPr>
-        <w:t xml:space="preserve"> Este caso de uso permite </w:t>
-      </w:r>
-      <w:r>
-        <w:rPr>
-          <w:sz w:val="28"/>
-          <w:szCs w:val="28"/>
-        </w:rPr>
-        <w:t xml:space="preserve">ao especialista clínico </w:t>
-      </w:r>
-      <w:r>
-        <w:rPr>
-          <w:sz w:val="28"/>
-          <w:szCs w:val="28"/>
-        </w:rPr>
-        <w:t>criar uma agenda</w:t>
-      </w:r>
-      <w:r>
-        <w:rPr>
-          <w:sz w:val="28"/>
-          <w:szCs w:val="28"/>
-        </w:rPr>
-        <w:t xml:space="preserve"> </w:t>
-      </w:r>
-      <w:r>
-        <w:rPr>
-          <w:sz w:val="28"/>
-          <w:szCs w:val="28"/>
-        </w:rPr>
-        <w:t>de atendimento aos</w:t>
-      </w:r>
-      <w:r>
-        <w:rPr>
-          <w:sz w:val="28"/>
-          <w:szCs w:val="28"/>
-        </w:rPr>
-        <w:t xml:space="preserve"> pacientes internados.</w:t>
-      </w:r>
-    </w:p>
-    <w:p>
-      <w:pPr>
-        <w:rPr>
-          <w:sz w:val="28"/>
-          <w:szCs w:val="28"/>
-        </w:rPr>
-      </w:pPr>
-      <w:r>
-        <w:rPr>
+        <w:t>Pré-condição</w:t>
+      </w:r>
+      <w:r>
+        <w:rPr>
+          <w:rFonts w:ascii="Arial" w:hAnsi="Arial" w:cs="Arial"/>
+          <w:sz w:val="24"/>
+          <w:szCs w:val="24"/>
+        </w:rPr>
+        <w:t>: O especialista clínico deverá estar devidamente identificado pelo sistema.</w:t>
+      </w:r>
+    </w:p>
+    <w:p>
+      <w:pPr>
+        <w:rPr>
+          <w:rFonts w:ascii="Arial" w:hAnsi="Arial" w:cs="Arial"/>
           <w:b/>
-          <w:sz w:val="28"/>
-          <w:szCs w:val="28"/>
+          <w:sz w:val="24"/>
+          <w:szCs w:val="24"/>
           <w:u w:val="single"/>
         </w:rPr>
-        <w:t>Ator Principal:</w:t>
-      </w:r>
-      <w:r>
-        <w:rPr>
-          <w:sz w:val="28"/>
-          <w:szCs w:val="28"/>
-        </w:rPr>
-        <w:t xml:space="preserve"> </w:t>
-      </w:r>
-      <w:r>
-        <w:rPr>
-          <w:sz w:val="28"/>
-          <w:szCs w:val="28"/>
-        </w:rPr>
-        <w:t>Especialista Clínico</w:t>
-      </w:r>
-    </w:p>
-    <w:p>
-      <w:pPr>
-        <w:rPr>
-          <w:sz w:val="28"/>
-          <w:szCs w:val="28"/>
-        </w:rPr>
-      </w:pPr>
-      <w:r>
-        <w:rPr>
+      </w:pPr>
+      <w:r>
+        <w:rPr>
+          <w:rFonts w:ascii="Arial" w:hAnsi="Arial" w:cs="Arial"/>
           <w:b/>
-          <w:sz w:val="28"/>
-          <w:szCs w:val="28"/>
-          <w:u w:val="single"/>
-        </w:rPr>
-        <w:t>Ator Secundário:</w:t>
-      </w:r>
-      <w:r>
-        <w:rPr>
-          <w:b/>
-          <w:sz w:val="28"/>
-          <w:szCs w:val="28"/>
-        </w:rPr>
-        <w:t xml:space="preserve"> </w:t>
-      </w:r>
-      <w:r>
-        <w:rPr>
-          <w:sz w:val="28"/>
-          <w:szCs w:val="28"/>
-        </w:rPr>
-        <w:t>Técnico Clínico</w:t>
-      </w:r>
-    </w:p>
-    <w:p>
-      <w:pPr>
-        <w:rPr>
-          <w:sz w:val="28"/>
-          <w:szCs w:val="28"/>
-        </w:rPr>
-      </w:pPr>
-      <w:r>
-        <w:rPr>
-          <w:b/>
-          <w:sz w:val="28"/>
-          <w:szCs w:val="28"/>
-          <w:u w:val="single"/>
-        </w:rPr>
-        <w:t>Pré-condição</w:t>
-      </w:r>
-      <w:r>
-        <w:rPr>
-          <w:sz w:val="28"/>
-          <w:szCs w:val="28"/>
-        </w:rPr>
-        <w:t xml:space="preserve">: </w:t>
-      </w:r>
-      <w:r>
-        <w:rPr>
-          <w:sz w:val="28"/>
-          <w:szCs w:val="28"/>
-        </w:rPr>
-        <w:t>O especialista clínico</w:t>
-      </w:r>
-      <w:r>
-        <w:rPr>
-          <w:sz w:val="28"/>
-          <w:szCs w:val="28"/>
-        </w:rPr>
-        <w:t xml:space="preserve"> deverá estar devidamente identificad</w:t>
-      </w:r>
-      <w:r>
-        <w:rPr>
-          <w:sz w:val="28"/>
-          <w:szCs w:val="28"/>
-        </w:rPr>
-        <w:t>o</w:t>
-      </w:r>
-      <w:r>
-        <w:rPr>
-          <w:sz w:val="28"/>
-          <w:szCs w:val="28"/>
-        </w:rPr>
-        <w:t xml:space="preserve"> pelo sistema</w:t>
-      </w:r>
-      <w:r>
-        <w:rPr>
-          <w:sz w:val="28"/>
-          <w:szCs w:val="28"/>
-        </w:rPr>
-        <w:t>.</w:t>
-      </w:r>
-    </w:p>
-    <w:p>
-      <w:pPr>
-        <w:rPr>
-          <w:b/>
-          <w:sz w:val="28"/>
-          <w:szCs w:val="28"/>
-          <w:u w:val="single"/>
-        </w:rPr>
-      </w:pPr>
-      <w:r>
-        <w:rPr>
-          <w:b/>
-          <w:sz w:val="28"/>
-          <w:szCs w:val="28"/>
+          <w:sz w:val="24"/>
+          <w:szCs w:val="24"/>
           <w:u w:val="single"/>
         </w:rPr>
         <w:t>Fluxo Principal:</w:t>
@@ -304,14 +252,16 @@
         </w:numPr>
         <w:ind w:left="360" w:hanging="360"/>
         <w:rPr>
-          <w:rFonts w:eastAsia="Times New Roman" w:cs="Times New Roman"/>
-          <w:sz w:val="28"/>
-        </w:rPr>
-      </w:pPr>
-      <w:r>
-        <w:rPr>
-          <w:rFonts w:eastAsia="Times New Roman" w:cs="Times New Roman"/>
-          <w:sz w:val="28"/>
+          <w:rFonts w:ascii="Arial" w:eastAsia="Times New Roman" w:hAnsi="Arial" w:cs="Arial"/>
+          <w:sz w:val="24"/>
+          <w:szCs w:val="24"/>
+        </w:rPr>
+      </w:pPr>
+      <w:r>
+        <w:rPr>
+          <w:rFonts w:ascii="Arial" w:eastAsia="Times New Roman" w:hAnsi="Arial" w:cs="Arial"/>
+          <w:sz w:val="24"/>
+          <w:szCs w:val="24"/>
         </w:rPr>
         <w:t>O especialista clínico solicita a pagina de pesquisa de pacientes internados</w:t>
       </w:r>
@@ -324,14 +274,16 @@
         </w:numPr>
         <w:ind w:left="360" w:hanging="360"/>
         <w:rPr>
-          <w:rFonts w:eastAsia="Times New Roman" w:cs="Times New Roman"/>
-          <w:sz w:val="28"/>
-        </w:rPr>
-      </w:pPr>
-      <w:r>
-        <w:rPr>
-          <w:rFonts w:eastAsia="Times New Roman" w:cs="Times New Roman"/>
-          <w:sz w:val="28"/>
+          <w:rFonts w:ascii="Arial" w:eastAsia="Times New Roman" w:hAnsi="Arial" w:cs="Arial"/>
+          <w:sz w:val="24"/>
+          <w:szCs w:val="24"/>
+        </w:rPr>
+      </w:pPr>
+      <w:r>
+        <w:rPr>
+          <w:rFonts w:ascii="Arial" w:eastAsia="Times New Roman" w:hAnsi="Arial" w:cs="Arial"/>
+          <w:sz w:val="24"/>
+          <w:szCs w:val="24"/>
         </w:rPr>
         <w:t>O sistema exibe tela de pesquisa de pacientes internados</w:t>
       </w:r>
@@ -344,14 +296,16 @@
         </w:numPr>
         <w:ind w:left="360" w:hanging="360"/>
         <w:rPr>
-          <w:rFonts w:eastAsia="Times New Roman" w:cs="Times New Roman"/>
-          <w:sz w:val="28"/>
-        </w:rPr>
-      </w:pPr>
-      <w:r>
-        <w:rPr>
-          <w:rFonts w:eastAsia="Times New Roman" w:cs="Times New Roman"/>
-          <w:sz w:val="28"/>
+          <w:rFonts w:ascii="Arial" w:eastAsia="Times New Roman" w:hAnsi="Arial" w:cs="Arial"/>
+          <w:sz w:val="24"/>
+          <w:szCs w:val="24"/>
+        </w:rPr>
+      </w:pPr>
+      <w:r>
+        <w:rPr>
+          <w:rFonts w:ascii="Arial" w:eastAsia="Times New Roman" w:hAnsi="Arial" w:cs="Arial"/>
+          <w:sz w:val="24"/>
+          <w:szCs w:val="24"/>
         </w:rPr>
         <w:t xml:space="preserve">O especialista digita nome para pesquisa do paciente internado no sistema </w:t>
       </w:r>
@@ -364,37 +318,18 @@
         </w:numPr>
         <w:ind w:left="360" w:hanging="360"/>
         <w:rPr>
-          <w:rFonts w:eastAsia="Times New Roman" w:cs="Times New Roman"/>
-          <w:sz w:val="28"/>
-        </w:rPr>
-      </w:pPr>
-      <w:r>
-        <w:rPr>
-          <w:rFonts w:eastAsia="Times New Roman" w:cs="Times New Roman"/>
-          <w:sz w:val="28"/>
-        </w:rPr>
-        <w:t xml:space="preserve">O sistema exibe </w:t>
-      </w:r>
-      <w:r>
-        <w:rPr>
-          <w:rFonts w:eastAsia="Times New Roman" w:cs="Times New Roman"/>
-          <w:sz w:val="28"/>
-        </w:rPr>
-        <w:t>agenda de atendimentos do</w:t>
-      </w:r>
-      <w:r>
-        <w:rPr>
-          <w:rFonts w:eastAsia="Times New Roman" w:cs="Times New Roman"/>
-          <w:sz w:val="28"/>
-        </w:rPr>
-        <w:t xml:space="preserve"> paciente</w:t>
-      </w:r>
-      <w:r>
-        <w:rPr>
-          <w:rFonts w:eastAsia="Times New Roman" w:cs="Times New Roman"/>
-          <w:sz w:val="28"/>
-        </w:rPr>
-        <w:t xml:space="preserve"> internado [A1]</w:t>
+          <w:rFonts w:ascii="Arial" w:eastAsia="Times New Roman" w:hAnsi="Arial" w:cs="Arial"/>
+          <w:sz w:val="24"/>
+          <w:szCs w:val="24"/>
+        </w:rPr>
+      </w:pPr>
+      <w:r>
+        <w:rPr>
+          <w:rFonts w:ascii="Arial" w:eastAsia="Times New Roman" w:hAnsi="Arial" w:cs="Arial"/>
+          <w:sz w:val="24"/>
+          <w:szCs w:val="24"/>
+        </w:rPr>
+        <w:t>O sistema exibe agenda de atendimentos do paciente internado [A1]</w:t>
       </w:r>
     </w:p>
     <w:p>
@@ -405,22 +340,25 @@
         </w:numPr>
         <w:ind w:left="360" w:hanging="360"/>
         <w:rPr>
-          <w:rFonts w:eastAsia="Times New Roman" w:cs="Times New Roman"/>
-          <w:sz w:val="28"/>
-        </w:rPr>
-      </w:pPr>
-      <w:r>
-        <w:rPr>
-          <w:rFonts w:eastAsia="Times New Roman" w:cs="Times New Roman"/>
-          <w:sz w:val="28"/>
+          <w:rFonts w:ascii="Arial" w:eastAsia="Times New Roman" w:hAnsi="Arial" w:cs="Arial"/>
+          <w:sz w:val="24"/>
+          <w:szCs w:val="24"/>
+        </w:rPr>
+      </w:pPr>
+      <w:r>
+        <w:rPr>
+          <w:rFonts w:ascii="Arial" w:eastAsia="Times New Roman" w:hAnsi="Arial" w:cs="Arial"/>
+          <w:sz w:val="24"/>
+          <w:szCs w:val="24"/>
         </w:rPr>
         <w:t xml:space="preserve">O sistema exibe opções de agendar, alterar e excluir </w:t>
       </w:r>
       <w:proofErr w:type="gramStart"/>
       <w:r>
         <w:rPr>
-          <w:rFonts w:eastAsia="Times New Roman" w:cs="Times New Roman"/>
-          <w:sz w:val="28"/>
+          <w:rFonts w:ascii="Arial" w:eastAsia="Times New Roman" w:hAnsi="Arial" w:cs="Arial"/>
+          <w:sz w:val="24"/>
+          <w:szCs w:val="24"/>
         </w:rPr>
         <w:t>atendimento</w:t>
       </w:r>
@@ -434,22 +372,41 @@
         </w:numPr>
         <w:ind w:left="360" w:hanging="360"/>
         <w:rPr>
-          <w:rFonts w:eastAsia="Times New Roman" w:cs="Times New Roman"/>
-          <w:sz w:val="28"/>
-        </w:rPr>
-      </w:pPr>
-      <w:r>
-        <w:rPr>
-          <w:rFonts w:eastAsia="Times New Roman" w:cs="Times New Roman"/>
-          <w:sz w:val="28"/>
-        </w:rPr>
-        <w:t>O especialista seleciona uma opção [A2], [A3</w:t>
+          <w:rFonts w:ascii="Arial" w:eastAsia="Times New Roman" w:hAnsi="Arial" w:cs="Arial"/>
+          <w:sz w:val="24"/>
+          <w:szCs w:val="24"/>
+        </w:rPr>
+      </w:pPr>
+      <w:r>
+        <w:rPr>
+          <w:rFonts w:ascii="Arial" w:eastAsia="Times New Roman" w:hAnsi="Arial" w:cs="Arial"/>
+          <w:sz w:val="24"/>
+          <w:szCs w:val="24"/>
+        </w:rPr>
+        <w:t xml:space="preserve">O especialista seleciona </w:t>
+      </w:r>
+      <w:r>
+        <w:rPr>
+          <w:rFonts w:ascii="Arial" w:eastAsia="Times New Roman" w:hAnsi="Arial" w:cs="Arial"/>
+          <w:sz w:val="24"/>
+          <w:szCs w:val="24"/>
+        </w:rPr>
+        <w:t>a primeira</w:t>
+      </w:r>
+      <w:r>
+        <w:rPr>
+          <w:rFonts w:ascii="Arial" w:eastAsia="Times New Roman" w:hAnsi="Arial" w:cs="Arial"/>
+          <w:sz w:val="24"/>
+          <w:szCs w:val="24"/>
+        </w:rPr>
+        <w:t xml:space="preserve"> opção [A2], [A3</w:t>
       </w:r>
       <w:proofErr w:type="gramStart"/>
       <w:r>
         <w:rPr>
-          <w:rFonts w:eastAsia="Times New Roman" w:cs="Times New Roman"/>
-          <w:sz w:val="28"/>
+          <w:rFonts w:ascii="Arial" w:eastAsia="Times New Roman" w:hAnsi="Arial" w:cs="Arial"/>
+          <w:sz w:val="24"/>
+          <w:szCs w:val="24"/>
         </w:rPr>
         <w:t>]</w:t>
       </w:r>
@@ -463,28 +420,32 @@
         </w:numPr>
         <w:ind w:left="360" w:hanging="360"/>
         <w:rPr>
-          <w:rFonts w:eastAsia="Times New Roman" w:cs="Times New Roman"/>
-          <w:sz w:val="28"/>
-        </w:rPr>
-      </w:pPr>
-      <w:r>
-        <w:rPr>
-          <w:rFonts w:eastAsia="Times New Roman" w:cs="Times New Roman"/>
-          <w:sz w:val="28"/>
+          <w:rFonts w:ascii="Arial" w:eastAsia="Times New Roman" w:hAnsi="Arial" w:cs="Arial"/>
+          <w:sz w:val="24"/>
+          <w:szCs w:val="24"/>
+        </w:rPr>
+      </w:pPr>
+      <w:r>
+        <w:rPr>
+          <w:rFonts w:ascii="Arial" w:eastAsia="Times New Roman" w:hAnsi="Arial" w:cs="Arial"/>
+          <w:sz w:val="24"/>
+          <w:szCs w:val="24"/>
         </w:rPr>
         <w:t>O especialista informa a</w:t>
       </w:r>
       <w:r>
         <w:rPr>
-          <w:rFonts w:eastAsia="Times New Roman" w:cs="Times New Roman"/>
-          <w:sz w:val="28"/>
+          <w:rFonts w:ascii="Arial" w:eastAsia="Times New Roman" w:hAnsi="Arial" w:cs="Arial"/>
+          <w:sz w:val="24"/>
+          <w:szCs w:val="24"/>
         </w:rPr>
         <w:t xml:space="preserve"> agenda de atendimento</w:t>
       </w:r>
       <w:r>
         <w:rPr>
-          <w:rFonts w:eastAsia="Times New Roman" w:cs="Times New Roman"/>
-          <w:sz w:val="28"/>
+          <w:rFonts w:ascii="Arial" w:eastAsia="Times New Roman" w:hAnsi="Arial" w:cs="Arial"/>
+          <w:sz w:val="24"/>
+          <w:szCs w:val="24"/>
         </w:rPr>
         <w:t xml:space="preserve"> para o paciente internado</w:t>
       </w:r>
@@ -497,28 +458,32 @@
         </w:numPr>
         <w:ind w:left="360" w:hanging="360"/>
         <w:rPr>
-          <w:rFonts w:eastAsia="Times New Roman" w:cs="Times New Roman"/>
-          <w:sz w:val="28"/>
-        </w:rPr>
-      </w:pPr>
-      <w:r>
-        <w:rPr>
-          <w:rFonts w:eastAsia="Times New Roman" w:cs="Times New Roman"/>
-          <w:sz w:val="28"/>
+          <w:rFonts w:ascii="Arial" w:eastAsia="Times New Roman" w:hAnsi="Arial" w:cs="Arial"/>
+          <w:sz w:val="24"/>
+          <w:szCs w:val="24"/>
+        </w:rPr>
+      </w:pPr>
+      <w:r>
+        <w:rPr>
+          <w:rFonts w:ascii="Arial" w:eastAsia="Times New Roman" w:hAnsi="Arial" w:cs="Arial"/>
+          <w:sz w:val="24"/>
+          <w:szCs w:val="24"/>
         </w:rPr>
         <w:t xml:space="preserve">O especialista seleciona o botão “salvar </w:t>
       </w:r>
       <w:r>
         <w:rPr>
-          <w:rFonts w:eastAsia="Times New Roman" w:cs="Times New Roman"/>
-          <w:sz w:val="28"/>
+          <w:rFonts w:ascii="Arial" w:eastAsia="Times New Roman" w:hAnsi="Arial" w:cs="Arial"/>
+          <w:sz w:val="24"/>
+          <w:szCs w:val="24"/>
         </w:rPr>
         <w:t>agenda</w:t>
       </w:r>
       <w:r>
         <w:rPr>
-          <w:rFonts w:eastAsia="Times New Roman" w:cs="Times New Roman"/>
-          <w:sz w:val="28"/>
+          <w:rFonts w:ascii="Arial" w:eastAsia="Times New Roman" w:hAnsi="Arial" w:cs="Arial"/>
+          <w:sz w:val="24"/>
+          <w:szCs w:val="24"/>
         </w:rPr>
         <w:t>”</w:t>
       </w:r>
@@ -531,14 +496,16 @@
         </w:numPr>
         <w:ind w:left="357" w:hanging="357"/>
         <w:rPr>
-          <w:rFonts w:eastAsia="Times New Roman" w:cs="Times New Roman"/>
-          <w:sz w:val="28"/>
-        </w:rPr>
-      </w:pPr>
-      <w:r>
-        <w:rPr>
-          <w:rFonts w:eastAsia="Times New Roman" w:cs="Times New Roman"/>
-          <w:sz w:val="28"/>
+          <w:rFonts w:ascii="Arial" w:eastAsia="Times New Roman" w:hAnsi="Arial" w:cs="Arial"/>
+          <w:sz w:val="24"/>
+          <w:szCs w:val="24"/>
+        </w:rPr>
+      </w:pPr>
+      <w:r>
+        <w:rPr>
+          <w:rFonts w:ascii="Arial" w:eastAsia="Times New Roman" w:hAnsi="Arial" w:cs="Arial"/>
+          <w:sz w:val="24"/>
+          <w:szCs w:val="24"/>
         </w:rPr>
         <w:t>O sistema grava os dados</w:t>
       </w:r>
@@ -551,14 +518,16 @@
         </w:numPr>
         <w:ind w:left="357" w:hanging="357"/>
         <w:rPr>
-          <w:rFonts w:eastAsia="Times New Roman" w:cs="Times New Roman"/>
-          <w:sz w:val="28"/>
-        </w:rPr>
-      </w:pPr>
-      <w:r>
-        <w:rPr>
-          <w:rFonts w:eastAsia="Times New Roman" w:cs="Times New Roman"/>
-          <w:sz w:val="28"/>
+          <w:rFonts w:ascii="Arial" w:eastAsia="Times New Roman" w:hAnsi="Arial" w:cs="Arial"/>
+          <w:sz w:val="24"/>
+          <w:szCs w:val="24"/>
+        </w:rPr>
+      </w:pPr>
+      <w:r>
+        <w:rPr>
+          <w:rFonts w:ascii="Arial" w:eastAsia="Times New Roman" w:hAnsi="Arial" w:cs="Arial"/>
+          <w:sz w:val="24"/>
+          <w:szCs w:val="24"/>
         </w:rPr>
         <w:t>Fim do caso de uso;</w:t>
       </w:r>
@@ -566,9 +535,10 @@
     <w:p>
       <w:pPr>
         <w:rPr>
-          <w:rFonts w:eastAsia="Times New Roman"/>
+          <w:rFonts w:ascii="Arial" w:eastAsia="Times New Roman" w:hAnsi="Arial" w:cs="Arial"/>
           <w:b/>
-          <w:sz w:val="28"/>
+          <w:sz w:val="24"/>
+          <w:szCs w:val="24"/>
           <w:u w:val="single"/>
         </w:rPr>
       </w:pPr>
@@ -576,9 +546,10 @@
     <w:p>
       <w:pPr>
         <w:rPr>
-          <w:rFonts w:eastAsia="Times New Roman"/>
+          <w:rFonts w:ascii="Arial" w:eastAsia="Times New Roman" w:hAnsi="Arial" w:cs="Arial"/>
           <w:b/>
-          <w:sz w:val="28"/>
+          <w:sz w:val="24"/>
+          <w:szCs w:val="24"/>
           <w:u w:val="single"/>
         </w:rPr>
       </w:pPr>
@@ -586,17 +557,85 @@
     <w:p>
       <w:pPr>
         <w:rPr>
-          <w:rFonts w:eastAsia="Times New Roman"/>
+          <w:rFonts w:ascii="Arial" w:eastAsia="Times New Roman" w:hAnsi="Arial" w:cs="Arial"/>
           <w:b/>
-          <w:sz w:val="28"/>
+          <w:sz w:val="24"/>
+          <w:szCs w:val="24"/>
           <w:u w:val="single"/>
         </w:rPr>
       </w:pPr>
-      <w:r>
-        <w:rPr>
-          <w:rFonts w:eastAsia="Times New Roman"/>
+    </w:p>
+    <w:p>
+      <w:pPr>
+        <w:rPr>
+          <w:rFonts w:ascii="Arial" w:eastAsia="Times New Roman" w:hAnsi="Arial" w:cs="Arial"/>
           <w:b/>
-          <w:sz w:val="28"/>
+          <w:sz w:val="24"/>
+          <w:szCs w:val="24"/>
+          <w:u w:val="single"/>
+        </w:rPr>
+      </w:pPr>
+    </w:p>
+    <w:p>
+      <w:pPr>
+        <w:rPr>
+          <w:rFonts w:ascii="Arial" w:eastAsia="Times New Roman" w:hAnsi="Arial" w:cs="Arial"/>
+          <w:b/>
+          <w:sz w:val="24"/>
+          <w:szCs w:val="24"/>
+          <w:u w:val="single"/>
+        </w:rPr>
+      </w:pPr>
+    </w:p>
+    <w:p>
+      <w:pPr>
+        <w:rPr>
+          <w:rFonts w:ascii="Arial" w:eastAsia="Times New Roman" w:hAnsi="Arial" w:cs="Arial"/>
+          <w:b/>
+          <w:sz w:val="24"/>
+          <w:szCs w:val="24"/>
+          <w:u w:val="single"/>
+        </w:rPr>
+      </w:pPr>
+    </w:p>
+    <w:p>
+      <w:pPr>
+        <w:rPr>
+          <w:rFonts w:ascii="Arial" w:eastAsia="Times New Roman" w:hAnsi="Arial" w:cs="Arial"/>
+          <w:b/>
+          <w:sz w:val="24"/>
+          <w:szCs w:val="24"/>
+          <w:u w:val="single"/>
+        </w:rPr>
+      </w:pPr>
+    </w:p>
+    <w:p>
+      <w:pPr>
+        <w:rPr>
+          <w:rFonts w:ascii="Arial" w:eastAsia="Times New Roman" w:hAnsi="Arial" w:cs="Arial"/>
+          <w:b/>
+          <w:sz w:val="24"/>
+          <w:szCs w:val="24"/>
+          <w:u w:val="single"/>
+        </w:rPr>
+      </w:pPr>
+    </w:p>
+    <w:p>
+      <w:pPr>
+        <w:rPr>
+          <w:rFonts w:ascii="Arial" w:eastAsia="Times New Roman" w:hAnsi="Arial" w:cs="Arial"/>
+          <w:b/>
+          <w:sz w:val="24"/>
+          <w:szCs w:val="24"/>
+          <w:u w:val="single"/>
+        </w:rPr>
+      </w:pPr>
+      <w:r>
+        <w:rPr>
+          <w:rFonts w:ascii="Arial" w:eastAsia="Times New Roman" w:hAnsi="Arial" w:cs="Arial"/>
+          <w:b/>
+          <w:sz w:val="24"/>
+          <w:szCs w:val="24"/>
           <w:u w:val="single"/>
         </w:rPr>
         <w:lastRenderedPageBreak/>
@@ -606,24 +645,27 @@
     <w:p>
       <w:pPr>
         <w:rPr>
-          <w:rFonts w:eastAsia="Times New Roman"/>
+          <w:rFonts w:ascii="Arial" w:eastAsia="Times New Roman" w:hAnsi="Arial" w:cs="Arial"/>
           <w:b/>
-          <w:sz w:val="28"/>
-        </w:rPr>
-      </w:pPr>
-      <w:r>
-        <w:rPr>
-          <w:rFonts w:eastAsia="Times New Roman"/>
+          <w:sz w:val="24"/>
+          <w:szCs w:val="24"/>
+        </w:rPr>
+      </w:pPr>
+      <w:r>
+        <w:rPr>
+          <w:rFonts w:ascii="Arial" w:eastAsia="Times New Roman" w:hAnsi="Arial" w:cs="Arial"/>
           <w:b/>
-          <w:sz w:val="28"/>
+          <w:sz w:val="24"/>
+          <w:szCs w:val="24"/>
         </w:rPr>
         <w:t>A1. Paciente</w:t>
       </w:r>
       <w:r>
         <w:rPr>
-          <w:rFonts w:eastAsia="Times New Roman"/>
+          <w:rFonts w:ascii="Arial" w:eastAsia="Times New Roman" w:hAnsi="Arial" w:cs="Arial"/>
           <w:b/>
-          <w:sz w:val="28"/>
+          <w:sz w:val="24"/>
+          <w:szCs w:val="24"/>
         </w:rPr>
         <w:t xml:space="preserve"> sem atendimento</w:t>
       </w:r>
@@ -635,21 +677,24 @@
           <w:numId w:val="14"/>
         </w:numPr>
         <w:rPr>
-          <w:rFonts w:eastAsia="Times New Roman" w:cs="Times New Roman"/>
-          <w:sz w:val="28"/>
-        </w:rPr>
-      </w:pPr>
-      <w:r>
-        <w:rPr>
-          <w:rFonts w:eastAsia="Times New Roman" w:cs="Times New Roman"/>
-          <w:sz w:val="28"/>
+          <w:rFonts w:ascii="Arial" w:eastAsia="Times New Roman" w:hAnsi="Arial" w:cs="Arial"/>
+          <w:sz w:val="24"/>
+          <w:szCs w:val="24"/>
+        </w:rPr>
+      </w:pPr>
+      <w:r>
+        <w:rPr>
+          <w:rFonts w:ascii="Arial" w:eastAsia="Times New Roman" w:hAnsi="Arial" w:cs="Arial"/>
+          <w:sz w:val="24"/>
+          <w:szCs w:val="24"/>
         </w:rPr>
         <w:t xml:space="preserve">O sistema informa </w:t>
       </w:r>
       <w:r>
         <w:rPr>
-          <w:rFonts w:eastAsia="Times New Roman" w:cs="Times New Roman"/>
-          <w:sz w:val="28"/>
+          <w:rFonts w:ascii="Arial" w:eastAsia="Times New Roman" w:hAnsi="Arial" w:cs="Arial"/>
+          <w:sz w:val="24"/>
+          <w:szCs w:val="24"/>
         </w:rPr>
         <w:t>que paciente não possui agenda de atendimento</w:t>
       </w:r>
@@ -662,39 +707,44 @@
           <w:numId w:val="14"/>
         </w:numPr>
         <w:rPr>
-          <w:rFonts w:eastAsia="Times New Roman"/>
-          <w:sz w:val="28"/>
+          <w:rFonts w:ascii="Arial" w:eastAsia="Times New Roman" w:hAnsi="Arial" w:cs="Arial"/>
+          <w:sz w:val="24"/>
+          <w:szCs w:val="24"/>
           <w:lang w:val="pt-BR"/>
         </w:rPr>
       </w:pPr>
       <w:r>
         <w:rPr>
-          <w:rFonts w:eastAsia="Times New Roman"/>
-          <w:sz w:val="28"/>
+          <w:rFonts w:ascii="Arial" w:eastAsia="Times New Roman" w:hAnsi="Arial" w:cs="Arial"/>
+          <w:sz w:val="24"/>
+          <w:szCs w:val="24"/>
           <w:lang w:val="pt-BR"/>
         </w:rPr>
         <w:t xml:space="preserve">O especialista </w:t>
       </w:r>
       <w:r>
         <w:rPr>
-          <w:rFonts w:eastAsia="Times New Roman"/>
-          <w:sz w:val="28"/>
+          <w:rFonts w:ascii="Arial" w:eastAsia="Times New Roman" w:hAnsi="Arial" w:cs="Arial"/>
+          <w:sz w:val="24"/>
+          <w:szCs w:val="24"/>
           <w:lang w:val="pt-BR"/>
         </w:rPr>
         <w:t>seleciona a</w:t>
       </w:r>
       <w:r>
         <w:rPr>
-          <w:rFonts w:eastAsia="Times New Roman"/>
-          <w:sz w:val="28"/>
+          <w:rFonts w:ascii="Arial" w:eastAsia="Times New Roman" w:hAnsi="Arial" w:cs="Arial"/>
+          <w:sz w:val="24"/>
+          <w:szCs w:val="24"/>
           <w:lang w:val="pt-BR"/>
         </w:rPr>
         <w:t xml:space="preserve">gendar </w:t>
       </w:r>
       <w:r>
         <w:rPr>
-          <w:rFonts w:eastAsia="Times New Roman"/>
-          <w:sz w:val="28"/>
+          <w:rFonts w:ascii="Arial" w:eastAsia="Times New Roman" w:hAnsi="Arial" w:cs="Arial"/>
+          <w:sz w:val="24"/>
+          <w:szCs w:val="24"/>
           <w:lang w:val="pt-BR"/>
         </w:rPr>
         <w:t>atendimento</w:t>
@@ -707,30 +757,34 @@
           <w:numId w:val="14"/>
         </w:numPr>
         <w:rPr>
-          <w:rFonts w:eastAsia="Times New Roman" w:cs="Times New Roman"/>
-          <w:sz w:val="28"/>
-        </w:rPr>
-      </w:pPr>
-      <w:r>
-        <w:rPr>
-          <w:rFonts w:eastAsia="Times New Roman" w:cs="Times New Roman"/>
-          <w:sz w:val="28"/>
+          <w:rFonts w:ascii="Arial" w:eastAsia="Times New Roman" w:hAnsi="Arial" w:cs="Arial"/>
+          <w:sz w:val="24"/>
+          <w:szCs w:val="24"/>
+        </w:rPr>
+      </w:pPr>
+      <w:r>
+        <w:rPr>
+          <w:rFonts w:ascii="Arial" w:eastAsia="Times New Roman" w:hAnsi="Arial" w:cs="Arial"/>
+          <w:sz w:val="24"/>
+          <w:szCs w:val="24"/>
         </w:rPr>
         <w:t xml:space="preserve">Volta para passo </w:t>
       </w:r>
       <w:proofErr w:type="gramStart"/>
       <w:r>
         <w:rPr>
-          <w:rFonts w:eastAsia="Times New Roman" w:cs="Times New Roman"/>
-          <w:sz w:val="28"/>
+          <w:rFonts w:ascii="Arial" w:eastAsia="Times New Roman" w:hAnsi="Arial" w:cs="Arial"/>
+          <w:sz w:val="24"/>
+          <w:szCs w:val="24"/>
         </w:rPr>
         <w:t>7</w:t>
       </w:r>
       <w:proofErr w:type="gramEnd"/>
       <w:r>
         <w:rPr>
-          <w:rFonts w:eastAsia="Times New Roman" w:cs="Times New Roman"/>
-          <w:sz w:val="28"/>
+          <w:rFonts w:ascii="Arial" w:eastAsia="Times New Roman" w:hAnsi="Arial" w:cs="Arial"/>
+          <w:sz w:val="24"/>
+          <w:szCs w:val="24"/>
         </w:rPr>
         <w:t xml:space="preserve"> do Fluxo Principal</w:t>
       </w:r>
@@ -738,42 +792,20 @@
     <w:p>
       <w:pPr>
         <w:rPr>
-          <w:rFonts w:eastAsia="Times New Roman"/>
+          <w:rFonts w:ascii="Arial" w:eastAsia="Times New Roman" w:hAnsi="Arial" w:cs="Arial"/>
           <w:b/>
-          <w:sz w:val="28"/>
-        </w:rPr>
-      </w:pPr>
-      <w:r>
-        <w:rPr>
-          <w:rFonts w:eastAsia="Times New Roman"/>
+          <w:sz w:val="24"/>
+          <w:szCs w:val="24"/>
+        </w:rPr>
+      </w:pPr>
+      <w:r>
+        <w:rPr>
+          <w:rFonts w:ascii="Arial" w:eastAsia="Times New Roman" w:hAnsi="Arial" w:cs="Arial"/>
           <w:b/>
-          <w:sz w:val="28"/>
-        </w:rPr>
-        <w:t>A</w:t>
-      </w:r>
-      <w:r>
-        <w:rPr>
-          <w:rFonts w:eastAsia="Times New Roman"/>
-          <w:b/>
-          <w:sz w:val="28"/>
-        </w:rPr>
-        <w:t>2</w:t>
-      </w:r>
-      <w:r>
-        <w:rPr>
-          <w:rFonts w:eastAsia="Times New Roman"/>
-          <w:b/>
-          <w:sz w:val="28"/>
-        </w:rPr>
-        <w:t xml:space="preserve">. </w:t>
-      </w:r>
-      <w:r>
-        <w:rPr>
-          <w:rFonts w:eastAsia="Times New Roman"/>
-          <w:b/>
-          <w:sz w:val="28"/>
-        </w:rPr>
-        <w:t>O especialista seleciona a opção Alterar</w:t>
+          <w:sz w:val="24"/>
+          <w:szCs w:val="24"/>
+        </w:rPr>
+        <w:t>A2. O especialista seleciona a opção Alterar</w:t>
       </w:r>
     </w:p>
     <w:p>
@@ -783,14 +815,16 @@
           <w:numId w:val="15"/>
         </w:numPr>
         <w:rPr>
-          <w:rFonts w:eastAsia="Times New Roman" w:cs="Times New Roman"/>
-          <w:sz w:val="28"/>
-        </w:rPr>
-      </w:pPr>
-      <w:r>
-        <w:rPr>
-          <w:rFonts w:eastAsia="Times New Roman" w:cs="Times New Roman"/>
-          <w:sz w:val="28"/>
+          <w:rFonts w:ascii="Arial" w:eastAsia="Times New Roman" w:hAnsi="Arial" w:cs="Arial"/>
+          <w:sz w:val="24"/>
+          <w:szCs w:val="24"/>
+        </w:rPr>
+      </w:pPr>
+      <w:r>
+        <w:rPr>
+          <w:rFonts w:ascii="Arial" w:eastAsia="Times New Roman" w:hAnsi="Arial" w:cs="Arial"/>
+          <w:sz w:val="24"/>
+          <w:szCs w:val="24"/>
         </w:rPr>
         <w:t>O sistema informa tela de alteração de informações</w:t>
       </w:r>
@@ -803,23 +837,26 @@
           <w:numId w:val="15"/>
         </w:numPr>
         <w:rPr>
-          <w:rFonts w:eastAsia="Times New Roman"/>
-          <w:sz w:val="28"/>
+          <w:rFonts w:ascii="Arial" w:eastAsia="Times New Roman" w:hAnsi="Arial" w:cs="Arial"/>
+          <w:sz w:val="24"/>
+          <w:szCs w:val="24"/>
           <w:lang w:val="pt-BR"/>
         </w:rPr>
       </w:pPr>
       <w:r>
         <w:rPr>
-          <w:rFonts w:eastAsia="Times New Roman"/>
-          <w:sz w:val="28"/>
+          <w:rFonts w:ascii="Arial" w:eastAsia="Times New Roman" w:hAnsi="Arial" w:cs="Arial"/>
+          <w:sz w:val="24"/>
+          <w:szCs w:val="24"/>
           <w:lang w:val="pt-BR"/>
         </w:rPr>
         <w:t xml:space="preserve">O especialista alterar </w:t>
       </w:r>
       <w:r>
         <w:rPr>
-          <w:rFonts w:eastAsia="Times New Roman"/>
-          <w:sz w:val="28"/>
+          <w:rFonts w:ascii="Arial" w:eastAsia="Times New Roman" w:hAnsi="Arial" w:cs="Arial"/>
+          <w:sz w:val="24"/>
+          <w:szCs w:val="24"/>
           <w:lang w:val="pt-BR"/>
         </w:rPr>
         <w:t>a agenda já cadastrada</w:t>
@@ -832,14 +869,16 @@
           <w:numId w:val="15"/>
         </w:numPr>
         <w:rPr>
-          <w:rFonts w:eastAsia="Times New Roman" w:cs="Times New Roman"/>
-          <w:sz w:val="28"/>
-        </w:rPr>
-      </w:pPr>
-      <w:r>
-        <w:rPr>
-          <w:rFonts w:eastAsia="Times New Roman" w:cs="Times New Roman"/>
-          <w:sz w:val="28"/>
+          <w:rFonts w:ascii="Arial" w:eastAsia="Times New Roman" w:hAnsi="Arial" w:cs="Arial"/>
+          <w:sz w:val="24"/>
+          <w:szCs w:val="24"/>
+        </w:rPr>
+      </w:pPr>
+      <w:r>
+        <w:rPr>
+          <w:rFonts w:ascii="Arial" w:eastAsia="Times New Roman" w:hAnsi="Arial" w:cs="Arial"/>
+          <w:sz w:val="24"/>
+          <w:szCs w:val="24"/>
         </w:rPr>
         <w:t>O especialista clica em “salvar as alterações”</w:t>
       </w:r>
@@ -851,14 +890,16 @@
           <w:numId w:val="15"/>
         </w:numPr>
         <w:rPr>
-          <w:rFonts w:eastAsia="Times New Roman" w:cs="Times New Roman"/>
-          <w:sz w:val="28"/>
-        </w:rPr>
-      </w:pPr>
-      <w:r>
-        <w:rPr>
-          <w:rFonts w:eastAsia="Times New Roman" w:cs="Times New Roman"/>
-          <w:sz w:val="28"/>
+          <w:rFonts w:ascii="Arial" w:eastAsia="Times New Roman" w:hAnsi="Arial" w:cs="Arial"/>
+          <w:sz w:val="24"/>
+          <w:szCs w:val="24"/>
+        </w:rPr>
+      </w:pPr>
+      <w:r>
+        <w:rPr>
+          <w:rFonts w:ascii="Arial" w:eastAsia="Times New Roman" w:hAnsi="Arial" w:cs="Arial"/>
+          <w:sz w:val="24"/>
+          <w:szCs w:val="24"/>
         </w:rPr>
         <w:t>O sistema grava as informações alteradas</w:t>
       </w:r>
@@ -870,30 +911,34 @@
           <w:numId w:val="15"/>
         </w:numPr>
         <w:rPr>
-          <w:rFonts w:eastAsia="Times New Roman" w:cs="Times New Roman"/>
-          <w:sz w:val="28"/>
-        </w:rPr>
-      </w:pPr>
-      <w:r>
-        <w:rPr>
-          <w:rFonts w:eastAsia="Times New Roman" w:cs="Times New Roman"/>
-          <w:sz w:val="28"/>
+          <w:rFonts w:ascii="Arial" w:eastAsia="Times New Roman" w:hAnsi="Arial" w:cs="Arial"/>
+          <w:sz w:val="24"/>
+          <w:szCs w:val="24"/>
+        </w:rPr>
+      </w:pPr>
+      <w:r>
+        <w:rPr>
+          <w:rFonts w:ascii="Arial" w:eastAsia="Times New Roman" w:hAnsi="Arial" w:cs="Arial"/>
+          <w:sz w:val="24"/>
+          <w:szCs w:val="24"/>
         </w:rPr>
         <w:t xml:space="preserve">Volta para passo </w:t>
       </w:r>
       <w:proofErr w:type="gramStart"/>
       <w:r>
         <w:rPr>
-          <w:rFonts w:eastAsia="Times New Roman" w:cs="Times New Roman"/>
-          <w:sz w:val="28"/>
+          <w:rFonts w:ascii="Arial" w:eastAsia="Times New Roman" w:hAnsi="Arial" w:cs="Arial"/>
+          <w:sz w:val="24"/>
+          <w:szCs w:val="24"/>
         </w:rPr>
         <w:t>5</w:t>
       </w:r>
       <w:proofErr w:type="gramEnd"/>
       <w:r>
         <w:rPr>
-          <w:rFonts w:eastAsia="Times New Roman" w:cs="Times New Roman"/>
-          <w:sz w:val="28"/>
+          <w:rFonts w:ascii="Arial" w:eastAsia="Times New Roman" w:hAnsi="Arial" w:cs="Arial"/>
+          <w:sz w:val="24"/>
+          <w:szCs w:val="24"/>
         </w:rPr>
         <w:t xml:space="preserve"> do Fluxo Principal</w:t>
       </w:r>
@@ -901,42 +946,20 @@
     <w:p>
       <w:pPr>
         <w:rPr>
-          <w:rFonts w:eastAsia="Times New Roman"/>
+          <w:rFonts w:ascii="Arial" w:eastAsia="Times New Roman" w:hAnsi="Arial" w:cs="Arial"/>
           <w:b/>
-          <w:sz w:val="28"/>
-        </w:rPr>
-      </w:pPr>
-      <w:r>
-        <w:rPr>
-          <w:rFonts w:eastAsia="Times New Roman"/>
+          <w:sz w:val="24"/>
+          <w:szCs w:val="24"/>
+        </w:rPr>
+      </w:pPr>
+      <w:r>
+        <w:rPr>
+          <w:rFonts w:ascii="Arial" w:eastAsia="Times New Roman" w:hAnsi="Arial" w:cs="Arial"/>
           <w:b/>
-          <w:sz w:val="28"/>
-        </w:rPr>
-        <w:t>A</w:t>
-      </w:r>
-      <w:r>
-        <w:rPr>
-          <w:rFonts w:eastAsia="Times New Roman"/>
-          <w:b/>
-          <w:sz w:val="28"/>
-        </w:rPr>
-        <w:t>3</w:t>
-      </w:r>
-      <w:r>
-        <w:rPr>
-          <w:rFonts w:eastAsia="Times New Roman"/>
-          <w:b/>
-          <w:sz w:val="28"/>
-        </w:rPr>
-        <w:t xml:space="preserve">. </w:t>
-      </w:r>
-      <w:r>
-        <w:rPr>
-          <w:rFonts w:eastAsia="Times New Roman"/>
-          <w:b/>
-          <w:sz w:val="28"/>
-        </w:rPr>
-        <w:t>O especialista seleciona a opção Excluir</w:t>
+          <w:sz w:val="24"/>
+          <w:szCs w:val="24"/>
+        </w:rPr>
+        <w:t>A3. O especialista seleciona a opção Excluir</w:t>
       </w:r>
     </w:p>
     <w:p>
@@ -946,14 +969,16 @@
           <w:numId w:val="16"/>
         </w:numPr>
         <w:rPr>
-          <w:rFonts w:eastAsia="Times New Roman" w:cs="Times New Roman"/>
-          <w:sz w:val="28"/>
-        </w:rPr>
-      </w:pPr>
-      <w:r>
-        <w:rPr>
-          <w:rFonts w:eastAsia="Times New Roman" w:cs="Times New Roman"/>
-          <w:sz w:val="28"/>
+          <w:rFonts w:ascii="Arial" w:eastAsia="Times New Roman" w:hAnsi="Arial" w:cs="Arial"/>
+          <w:sz w:val="24"/>
+          <w:szCs w:val="24"/>
+        </w:rPr>
+      </w:pPr>
+      <w:r>
+        <w:rPr>
+          <w:rFonts w:ascii="Arial" w:eastAsia="Times New Roman" w:hAnsi="Arial" w:cs="Arial"/>
+          <w:sz w:val="24"/>
+          <w:szCs w:val="24"/>
         </w:rPr>
         <w:t>O sistema informa tela de exclusão de informações</w:t>
       </w:r>
@@ -966,23 +991,26 @@
           <w:numId w:val="16"/>
         </w:numPr>
         <w:rPr>
-          <w:rFonts w:eastAsia="Times New Roman"/>
-          <w:sz w:val="28"/>
+          <w:rFonts w:ascii="Arial" w:eastAsia="Times New Roman" w:hAnsi="Arial" w:cs="Arial"/>
+          <w:sz w:val="24"/>
+          <w:szCs w:val="24"/>
           <w:lang w:val="pt-BR"/>
         </w:rPr>
       </w:pPr>
       <w:r>
         <w:rPr>
-          <w:rFonts w:eastAsia="Times New Roman"/>
-          <w:sz w:val="28"/>
+          <w:rFonts w:ascii="Arial" w:eastAsia="Times New Roman" w:hAnsi="Arial" w:cs="Arial"/>
+          <w:sz w:val="24"/>
+          <w:szCs w:val="24"/>
           <w:lang w:val="pt-BR"/>
         </w:rPr>
         <w:t>O especialista seleciona a</w:t>
       </w:r>
       <w:r>
         <w:rPr>
-          <w:rFonts w:eastAsia="Times New Roman"/>
-          <w:sz w:val="28"/>
+          <w:rFonts w:ascii="Arial" w:eastAsia="Times New Roman" w:hAnsi="Arial" w:cs="Arial"/>
+          <w:sz w:val="24"/>
+          <w:szCs w:val="24"/>
           <w:lang w:val="pt-BR"/>
         </w:rPr>
         <w:t xml:space="preserve"> agenda para exclusão</w:t>
@@ -995,14 +1023,16 @@
           <w:numId w:val="16"/>
         </w:numPr>
         <w:rPr>
-          <w:rFonts w:eastAsia="Times New Roman" w:cs="Times New Roman"/>
-          <w:sz w:val="28"/>
-        </w:rPr>
-      </w:pPr>
-      <w:r>
-        <w:rPr>
-          <w:rFonts w:eastAsia="Times New Roman" w:cs="Times New Roman"/>
-          <w:sz w:val="28"/>
+          <w:rFonts w:ascii="Arial" w:eastAsia="Times New Roman" w:hAnsi="Arial" w:cs="Arial"/>
+          <w:sz w:val="24"/>
+          <w:szCs w:val="24"/>
+        </w:rPr>
+      </w:pPr>
+      <w:r>
+        <w:rPr>
+          <w:rFonts w:ascii="Arial" w:eastAsia="Times New Roman" w:hAnsi="Arial" w:cs="Arial"/>
+          <w:sz w:val="24"/>
+          <w:szCs w:val="24"/>
         </w:rPr>
         <w:t>O especialista clica em “excluir itens selecionados”</w:t>
       </w:r>
@@ -1014,14 +1044,16 @@
           <w:numId w:val="16"/>
         </w:numPr>
         <w:rPr>
-          <w:rFonts w:eastAsia="Times New Roman" w:cs="Times New Roman"/>
-          <w:sz w:val="28"/>
-        </w:rPr>
-      </w:pPr>
-      <w:r>
-        <w:rPr>
-          <w:rFonts w:eastAsia="Times New Roman" w:cs="Times New Roman"/>
-          <w:sz w:val="28"/>
+          <w:rFonts w:ascii="Arial" w:eastAsia="Times New Roman" w:hAnsi="Arial" w:cs="Arial"/>
+          <w:sz w:val="24"/>
+          <w:szCs w:val="24"/>
+        </w:rPr>
+      </w:pPr>
+      <w:r>
+        <w:rPr>
+          <w:rFonts w:ascii="Arial" w:eastAsia="Times New Roman" w:hAnsi="Arial" w:cs="Arial"/>
+          <w:sz w:val="24"/>
+          <w:szCs w:val="24"/>
         </w:rPr>
         <w:t>O sistema alerta com a mensagem “Deseja excluir os dados”</w:t>
       </w:r>
@@ -1033,14 +1065,16 @@
           <w:numId w:val="16"/>
         </w:numPr>
         <w:rPr>
-          <w:rFonts w:eastAsia="Times New Roman" w:cs="Times New Roman"/>
-          <w:sz w:val="28"/>
-        </w:rPr>
-      </w:pPr>
-      <w:r>
-        <w:rPr>
-          <w:rFonts w:eastAsia="Times New Roman" w:cs="Times New Roman"/>
-          <w:sz w:val="28"/>
+          <w:rFonts w:ascii="Arial" w:eastAsia="Times New Roman" w:hAnsi="Arial" w:cs="Arial"/>
+          <w:sz w:val="24"/>
+          <w:szCs w:val="24"/>
+        </w:rPr>
+      </w:pPr>
+      <w:r>
+        <w:rPr>
+          <w:rFonts w:ascii="Arial" w:eastAsia="Times New Roman" w:hAnsi="Arial" w:cs="Arial"/>
+          <w:sz w:val="24"/>
+          <w:szCs w:val="24"/>
         </w:rPr>
         <w:t>O especialista seleciona “sim”</w:t>
       </w:r>
@@ -1052,14 +1086,16 @@
           <w:numId w:val="16"/>
         </w:numPr>
         <w:rPr>
-          <w:rFonts w:eastAsia="Times New Roman" w:cs="Times New Roman"/>
-          <w:sz w:val="28"/>
-        </w:rPr>
-      </w:pPr>
-      <w:r>
-        <w:rPr>
-          <w:rFonts w:eastAsia="Times New Roman" w:cs="Times New Roman"/>
-          <w:sz w:val="28"/>
+          <w:rFonts w:ascii="Arial" w:eastAsia="Times New Roman" w:hAnsi="Arial" w:cs="Arial"/>
+          <w:sz w:val="24"/>
+          <w:szCs w:val="24"/>
+        </w:rPr>
+      </w:pPr>
+      <w:r>
+        <w:rPr>
+          <w:rFonts w:ascii="Arial" w:eastAsia="Times New Roman" w:hAnsi="Arial" w:cs="Arial"/>
+          <w:sz w:val="24"/>
+          <w:szCs w:val="24"/>
         </w:rPr>
         <w:t>O sistema exclui os dados selecionados</w:t>
       </w:r>
@@ -1071,51 +1107,76 @@
           <w:numId w:val="16"/>
         </w:numPr>
         <w:rPr>
-          <w:rFonts w:eastAsia="Times New Roman" w:cs="Times New Roman"/>
-          <w:sz w:val="28"/>
-        </w:rPr>
-      </w:pPr>
-      <w:r>
-        <w:rPr>
-          <w:rFonts w:eastAsia="Times New Roman" w:cs="Times New Roman"/>
-          <w:sz w:val="28"/>
-        </w:rPr>
-        <w:t>Volta para passo 5 do Fluxo Principal</w:t>
-      </w:r>
-    </w:p>
-    <w:p>
-      <w:pPr>
-        <w:rPr>
-          <w:rFonts w:eastAsia="Times New Roman" w:cs="Times New Roman"/>
-          <w:sz w:val="28"/>
-        </w:rPr>
-      </w:pPr>
-      <w:r>
-        <w:rPr>
-          <w:rFonts w:eastAsia="Times New Roman" w:cs="Times New Roman"/>
+          <w:rFonts w:ascii="Arial" w:eastAsia="Times New Roman" w:hAnsi="Arial" w:cs="Arial"/>
+          <w:sz w:val="24"/>
+          <w:szCs w:val="24"/>
+        </w:rPr>
+      </w:pPr>
+      <w:r>
+        <w:rPr>
+          <w:rFonts w:ascii="Arial" w:eastAsia="Times New Roman" w:hAnsi="Arial" w:cs="Arial"/>
+          <w:sz w:val="24"/>
+          <w:szCs w:val="24"/>
+        </w:rPr>
+        <w:t xml:space="preserve">Volta para passo </w:t>
+      </w:r>
+      <w:proofErr w:type="gramStart"/>
+      <w:r>
+        <w:rPr>
+          <w:rFonts w:ascii="Arial" w:eastAsia="Times New Roman" w:hAnsi="Arial" w:cs="Arial"/>
+          <w:sz w:val="24"/>
+          <w:szCs w:val="24"/>
+        </w:rPr>
+        <w:t>5</w:t>
+      </w:r>
+      <w:proofErr w:type="gramEnd"/>
+      <w:r>
+        <w:rPr>
+          <w:rFonts w:ascii="Arial" w:eastAsia="Times New Roman" w:hAnsi="Arial" w:cs="Arial"/>
+          <w:sz w:val="24"/>
+          <w:szCs w:val="24"/>
+        </w:rPr>
+        <w:t xml:space="preserve"> do Fluxo Principal</w:t>
+      </w:r>
+    </w:p>
+    <w:p>
+      <w:pPr>
+        <w:rPr>
+          <w:rFonts w:ascii="Arial" w:eastAsia="Times New Roman" w:hAnsi="Arial" w:cs="Arial"/>
+          <w:sz w:val="24"/>
+          <w:szCs w:val="24"/>
+        </w:rPr>
+      </w:pPr>
+      <w:r>
+        <w:rPr>
+          <w:rFonts w:ascii="Arial" w:eastAsia="Times New Roman" w:hAnsi="Arial" w:cs="Arial"/>
           <w:b/>
-          <w:sz w:val="28"/>
+          <w:sz w:val="24"/>
+          <w:szCs w:val="24"/>
         </w:rPr>
         <w:t>Pós-condições:</w:t>
       </w:r>
       <w:r>
         <w:rPr>
-          <w:rFonts w:eastAsia="Times New Roman" w:cs="Times New Roman"/>
-          <w:sz w:val="28"/>
+          <w:rFonts w:ascii="Arial" w:eastAsia="Times New Roman" w:hAnsi="Arial" w:cs="Arial"/>
+          <w:sz w:val="24"/>
+          <w:szCs w:val="24"/>
         </w:rPr>
         <w:t xml:space="preserve"> </w:t>
       </w:r>
       <w:r>
         <w:rPr>
-          <w:rFonts w:eastAsia="Times New Roman" w:cs="Times New Roman"/>
-          <w:sz w:val="28"/>
+          <w:rFonts w:ascii="Arial" w:eastAsia="Times New Roman" w:hAnsi="Arial" w:cs="Arial"/>
+          <w:sz w:val="24"/>
+          <w:szCs w:val="24"/>
         </w:rPr>
         <w:t>As novas informações aqui registradas deverão estar disponíveis para os técnicos clínicos</w:t>
       </w:r>
       <w:r>
         <w:rPr>
-          <w:rFonts w:eastAsia="Times New Roman" w:cs="Times New Roman"/>
-          <w:sz w:val="28"/>
+          <w:rFonts w:ascii="Arial" w:eastAsia="Times New Roman" w:hAnsi="Arial" w:cs="Arial"/>
+          <w:sz w:val="24"/>
+          <w:szCs w:val="24"/>
         </w:rPr>
         <w:t xml:space="preserve">. </w:t>
       </w:r>
@@ -1123,16 +1184,18 @@
     <w:p>
       <w:pPr>
         <w:rPr>
-          <w:rFonts w:eastAsia="Times New Roman" w:cs="Times New Roman"/>
+          <w:rFonts w:ascii="Arial" w:eastAsia="Times New Roman" w:hAnsi="Arial" w:cs="Arial"/>
           <w:b/>
-          <w:sz w:val="28"/>
-        </w:rPr>
-      </w:pPr>
-      <w:r>
-        <w:rPr>
-          <w:rFonts w:eastAsia="Times New Roman" w:cs="Times New Roman"/>
+          <w:sz w:val="24"/>
+          <w:szCs w:val="24"/>
+        </w:rPr>
+      </w:pPr>
+      <w:r>
+        <w:rPr>
+          <w:rFonts w:ascii="Arial" w:eastAsia="Times New Roman" w:hAnsi="Arial" w:cs="Arial"/>
           <w:b/>
-          <w:sz w:val="28"/>
+          <w:sz w:val="24"/>
+          <w:szCs w:val="24"/>
         </w:rPr>
         <w:t xml:space="preserve">Restrições e Validações: </w:t>
       </w:r>
@@ -1145,70 +1208,80 @@
         </w:numPr>
         <w:ind w:left="357" w:hanging="357"/>
         <w:rPr>
-          <w:rFonts w:eastAsia="Times New Roman" w:cs="Times New Roman"/>
-          <w:sz w:val="28"/>
-        </w:rPr>
-      </w:pPr>
-      <w:r>
-        <w:rPr>
-          <w:rFonts w:eastAsia="Times New Roman" w:cs="Times New Roman"/>
-          <w:sz w:val="28"/>
+          <w:rFonts w:ascii="Arial" w:eastAsia="Times New Roman" w:hAnsi="Arial" w:cs="Arial"/>
+          <w:sz w:val="24"/>
+          <w:szCs w:val="24"/>
+        </w:rPr>
+      </w:pPr>
+      <w:r>
+        <w:rPr>
+          <w:rFonts w:ascii="Arial" w:eastAsia="Times New Roman" w:hAnsi="Arial" w:cs="Arial"/>
+          <w:sz w:val="24"/>
+          <w:szCs w:val="24"/>
         </w:rPr>
         <w:t xml:space="preserve">O </w:t>
       </w:r>
       <w:r>
         <w:rPr>
-          <w:rFonts w:eastAsia="Times New Roman" w:cs="Times New Roman"/>
-          <w:sz w:val="28"/>
+          <w:rFonts w:ascii="Arial" w:eastAsia="Times New Roman" w:hAnsi="Arial" w:cs="Arial"/>
+          <w:sz w:val="24"/>
+          <w:szCs w:val="24"/>
         </w:rPr>
         <w:t xml:space="preserve">especialista clínico </w:t>
       </w:r>
       <w:r>
         <w:rPr>
-          <w:rFonts w:eastAsia="Times New Roman" w:cs="Times New Roman"/>
-          <w:sz w:val="28"/>
+          <w:rFonts w:ascii="Arial" w:eastAsia="Times New Roman" w:hAnsi="Arial" w:cs="Arial"/>
+          <w:sz w:val="24"/>
+          <w:szCs w:val="24"/>
         </w:rPr>
         <w:t>deverá ter em mãos o</w:t>
       </w:r>
       <w:r>
         <w:rPr>
-          <w:rFonts w:eastAsia="Times New Roman" w:cs="Times New Roman"/>
-          <w:sz w:val="28"/>
+          <w:rFonts w:ascii="Arial" w:eastAsia="Times New Roman" w:hAnsi="Arial" w:cs="Arial"/>
+          <w:sz w:val="24"/>
+          <w:szCs w:val="24"/>
         </w:rPr>
         <w:t xml:space="preserve"> prontuário</w:t>
       </w:r>
       <w:r>
         <w:rPr>
-          <w:rFonts w:eastAsia="Times New Roman" w:cs="Times New Roman"/>
-          <w:sz w:val="28"/>
+          <w:rFonts w:ascii="Arial" w:eastAsia="Times New Roman" w:hAnsi="Arial" w:cs="Arial"/>
+          <w:sz w:val="24"/>
+          <w:szCs w:val="24"/>
         </w:rPr>
         <w:t xml:space="preserve"> dos </w:t>
       </w:r>
       <w:r>
         <w:rPr>
-          <w:rFonts w:eastAsia="Times New Roman" w:cs="Times New Roman"/>
-          <w:sz w:val="28"/>
+          <w:rFonts w:ascii="Arial" w:eastAsia="Times New Roman" w:hAnsi="Arial" w:cs="Arial"/>
+          <w:sz w:val="24"/>
+          <w:szCs w:val="24"/>
         </w:rPr>
         <w:t xml:space="preserve">pacientes internados </w:t>
       </w:r>
       <w:r>
         <w:rPr>
-          <w:rFonts w:eastAsia="Times New Roman" w:cs="Times New Roman"/>
-          <w:sz w:val="28"/>
+          <w:rFonts w:ascii="Arial" w:eastAsia="Times New Roman" w:hAnsi="Arial" w:cs="Arial"/>
+          <w:sz w:val="24"/>
+          <w:szCs w:val="24"/>
         </w:rPr>
         <w:t>na hora do cadastro</w:t>
       </w:r>
       <w:r>
         <w:rPr>
-          <w:rFonts w:eastAsia="Times New Roman" w:cs="Times New Roman"/>
-          <w:sz w:val="28"/>
+          <w:rFonts w:ascii="Arial" w:eastAsia="Times New Roman" w:hAnsi="Arial" w:cs="Arial"/>
+          <w:sz w:val="24"/>
+          <w:szCs w:val="24"/>
         </w:rPr>
         <w:t xml:space="preserve"> atendimento</w:t>
       </w:r>
       <w:r>
         <w:rPr>
-          <w:rFonts w:eastAsia="Times New Roman" w:cs="Times New Roman"/>
-          <w:sz w:val="28"/>
+          <w:rFonts w:ascii="Arial" w:eastAsia="Times New Roman" w:hAnsi="Arial" w:cs="Arial"/>
+          <w:sz w:val="24"/>
+          <w:szCs w:val="24"/>
         </w:rPr>
         <w:t xml:space="preserve">. </w:t>
       </w:r>

</xml_diff>